<commit_message>
added laboratory 3 report
</commit_message>
<xml_diff>
--- a/Lr3/Varakin_V_A_22VMv/Отчёт №3 ВМв-22 Варакин Василий.docx
+++ b/Lr3/Varakin_V_A_22VMv/Отчёт №3 ВМв-22 Варакин Василий.docx
@@ -822,7 +822,6 @@
     <w:p>
       <w:pPr>
         <w:pStyle w:val="Normal"/>
-        <w:spacing w:before="0" w:after="200"/>
         <w:rPr>
           <w:rFonts w:ascii="Times New Roman" w:hAnsi="Times New Roman" w:cs="Times New Roman"/>
           <w:b/>
@@ -832,11 +831,1007 @@
         </w:rPr>
       </w:pPr>
       <w:r>
+        <w:rPr>
+          <w:rFonts w:cs="Times New Roman" w:ascii="Times New Roman" w:hAnsi="Times New Roman"/>
+          <w:b/>
+          <w:sz w:val="36"/>
+          <w:szCs w:val="20"/>
+        </w:rPr>
+        <w:t>Задание к выполнению лабораторной работы № 3</w:t>
+      </w:r>
+    </w:p>
+    <w:p>
+      <w:pPr>
+        <w:pStyle w:val="Normal"/>
+        <w:ind w:left="-567" w:hanging="0"/>
+        <w:jc w:val="center"/>
+        <w:rPr>
+          <w:rFonts w:ascii="Times New Roman" w:hAnsi="Times New Roman" w:eastAsia="Times New Roman" w:cs="Times New Roman"/>
+          <w:b/>
+          <w:b/>
+          <w:bCs/>
+          <w:sz w:val="24"/>
+          <w:szCs w:val="24"/>
+          <w:lang w:eastAsia="ru-RU"/>
+        </w:rPr>
+      </w:pPr>
+      <w:r>
+        <w:rPr>
+          <w:rFonts w:eastAsia="Times New Roman" w:cs="Times New Roman" w:ascii="Times New Roman" w:hAnsi="Times New Roman"/>
+          <w:b/>
+          <w:bCs/>
+          <w:sz w:val="24"/>
+          <w:szCs w:val="24"/>
+          <w:lang w:eastAsia="ru-RU"/>
+        </w:rPr>
+        <w:t>Освоение системы контроля версий git</w:t>
+      </w:r>
+    </w:p>
+    <w:p>
+      <w:pPr>
+        <w:pStyle w:val="Normal"/>
+        <w:ind w:left="-567" w:hanging="0"/>
+        <w:rPr>
+          <w:rFonts w:ascii="Times New Roman" w:hAnsi="Times New Roman" w:cs="Times New Roman"/>
+          <w:b/>
+          <w:b/>
+          <w:bCs/>
+          <w:sz w:val="24"/>
+          <w:szCs w:val="20"/>
+        </w:rPr>
+      </w:pPr>
+      <w:r>
+        <w:rPr>
+          <w:rFonts w:cs="Times New Roman" w:ascii="Times New Roman" w:hAnsi="Times New Roman"/>
+          <w:b/>
+          <w:bCs/>
+          <w:sz w:val="24"/>
+          <w:szCs w:val="20"/>
+        </w:rPr>
+        <w:t>Задание на лабораторную работу:</w:t>
+      </w:r>
+    </w:p>
+    <w:p>
+      <w:pPr>
+        <w:pStyle w:val="Normal"/>
+        <w:ind w:left="-567" w:hanging="0"/>
+        <w:jc w:val="both"/>
+        <w:rPr>
+          <w:rFonts w:ascii="Arial" w:hAnsi="Arial" w:cs="Arial"/>
+        </w:rPr>
+      </w:pPr>
+      <w:r>
+        <w:rPr>
+          <w:rFonts w:cs="Arial" w:ascii="Arial" w:hAnsi="Arial"/>
+        </w:rPr>
+        <w:t>Загрузить отчёты и материалы по предыдущим лабораторным работам в репозиторий на GitHub.</w:t>
+      </w:r>
+    </w:p>
+    <w:p>
+      <w:pPr>
+        <w:pStyle w:val="Normal"/>
+        <w:ind w:left="-567" w:hanging="0"/>
+        <w:jc w:val="both"/>
+        <w:rPr>
+          <w:rFonts w:ascii="Times New Roman" w:hAnsi="Times New Roman" w:cs="Times New Roman"/>
+          <w:b/>
+          <w:b/>
+          <w:bCs/>
+          <w:sz w:val="24"/>
+          <w:szCs w:val="24"/>
+        </w:rPr>
+      </w:pPr>
+      <w:r>
+        <w:rPr>
+          <w:rFonts w:cs="Times New Roman" w:ascii="Times New Roman" w:hAnsi="Times New Roman"/>
+          <w:b/>
+          <w:bCs/>
+          <w:sz w:val="24"/>
+          <w:szCs w:val="24"/>
+        </w:rPr>
+        <w:t>Цель работы:</w:t>
+      </w:r>
+    </w:p>
+    <w:p>
+      <w:pPr>
+        <w:pStyle w:val="Normal"/>
+        <w:spacing w:lineRule="auto" w:line="240"/>
+        <w:ind w:left="-567" w:hanging="0"/>
+        <w:rPr>
+          <w:rFonts w:ascii="Times New Roman" w:hAnsi="Times New Roman" w:cs="Times New Roman"/>
+          <w:color w:val="000000"/>
+          <w:sz w:val="24"/>
+          <w:szCs w:val="24"/>
+        </w:rPr>
+      </w:pPr>
+      <w:r>
+        <w:rPr>
+          <w:rFonts w:cs="Times New Roman" w:ascii="Times New Roman" w:hAnsi="Times New Roman"/>
+          <w:color w:val="000000"/>
+          <w:sz w:val="24"/>
+          <w:szCs w:val="24"/>
+        </w:rPr>
+        <w:t>Знакомство с системой контроля версий git и с онлайн-сервисом хранения и управления репозиториями GitHub.</w:t>
+      </w:r>
+    </w:p>
+    <w:p>
+      <w:pPr>
+        <w:pStyle w:val="Normal"/>
+        <w:spacing w:lineRule="auto" w:line="240"/>
+        <w:ind w:left="-567" w:hanging="0"/>
+        <w:rPr>
+          <w:rFonts w:ascii="Times New Roman" w:hAnsi="Times New Roman" w:cs="Times New Roman"/>
+          <w:b/>
+          <w:b/>
+          <w:bCs/>
+          <w:color w:val="000000"/>
+          <w:sz w:val="24"/>
+          <w:szCs w:val="24"/>
+          <w:lang w:val="en-US"/>
+        </w:rPr>
+      </w:pPr>
+      <w:r>
+        <w:rPr>
+          <w:rFonts w:cs="Times New Roman" w:ascii="Times New Roman" w:hAnsi="Times New Roman"/>
+          <w:b/>
+          <w:bCs/>
+          <w:color w:val="000000"/>
+          <w:sz w:val="24"/>
+          <w:szCs w:val="24"/>
+        </w:rPr>
+        <w:t xml:space="preserve">Ход работы: </w:t>
+      </w:r>
+    </w:p>
+    <w:p>
+      <w:pPr>
+        <w:pStyle w:val="Normal"/>
+        <w:spacing w:lineRule="auto" w:line="240"/>
+        <w:ind w:left="-567" w:hanging="0"/>
+        <w:rPr>
+          <w:rFonts w:ascii="Times New Roman" w:hAnsi="Times New Roman" w:cs="Times New Roman"/>
+          <w:bCs/>
+          <w:color w:val="000000"/>
+          <w:sz w:val="24"/>
+          <w:szCs w:val="24"/>
+        </w:rPr>
+      </w:pPr>
+      <w:r>
+        <w:rPr>
+          <w:rFonts w:cs="Times New Roman" w:ascii="Times New Roman" w:hAnsi="Times New Roman"/>
+          <w:bCs/>
+          <w:color w:val="000000"/>
+          <w:sz w:val="24"/>
+          <w:szCs w:val="24"/>
+        </w:rPr>
+        <w:t>1. Регистрация в GitHub, скачивание и установка git</w:t>
+      </w:r>
+    </w:p>
+    <w:p>
+      <w:pPr>
+        <w:pStyle w:val="Normal"/>
+        <w:spacing w:lineRule="auto" w:line="240"/>
+        <w:ind w:hanging="0"/>
         <w:rPr/>
+      </w:pPr>
+      <w:r>
+        <w:rPr/>
+        <w:drawing>
+          <wp:inline distT="0" distB="0" distL="0" distR="0">
+            <wp:extent cx="5471795" cy="3077845"/>
+            <wp:effectExtent l="0" t="0" r="0" b="0"/>
+            <wp:docPr id="2" name="Image1" descr=""/>
+            <wp:cNvGraphicFramePr>
+              <a:graphicFrameLocks xmlns:a="http://schemas.openxmlformats.org/drawingml/2006/main" noChangeAspect="1"/>
+            </wp:cNvGraphicFramePr>
+            <a:graphic xmlns:a="http://schemas.openxmlformats.org/drawingml/2006/main">
+              <a:graphicData uri="http://schemas.openxmlformats.org/drawingml/2006/picture">
+                <pic:pic xmlns:pic="http://schemas.openxmlformats.org/drawingml/2006/picture">
+                  <pic:nvPicPr>
+                    <pic:cNvPr id="2" name="Image1" descr=""/>
+                    <pic:cNvPicPr>
+                      <a:picLocks noChangeAspect="1" noChangeArrowheads="1"/>
+                    </pic:cNvPicPr>
+                  </pic:nvPicPr>
+                  <pic:blipFill>
+                    <a:blip r:embed="rId3"/>
+                    <a:stretch>
+                      <a:fillRect/>
+                    </a:stretch>
+                  </pic:blipFill>
+                  <pic:spPr bwMode="auto">
+                    <a:xfrm>
+                      <a:off x="0" y="0"/>
+                      <a:ext cx="5471795" cy="3077845"/>
+                    </a:xfrm>
+                    <a:prstGeom prst="rect">
+                      <a:avLst/>
+                    </a:prstGeom>
+                  </pic:spPr>
+                </pic:pic>
+              </a:graphicData>
+            </a:graphic>
+          </wp:inline>
+        </w:drawing>
+      </w:r>
+      <w:r>
+        <w:rPr/>
+        <w:drawing>
+          <wp:inline distT="0" distB="0" distL="0" distR="0">
+            <wp:extent cx="5471795" cy="3077845"/>
+            <wp:effectExtent l="0" t="0" r="0" b="0"/>
+            <wp:docPr id="3" name="Image2" descr=""/>
+            <wp:cNvGraphicFramePr>
+              <a:graphicFrameLocks xmlns:a="http://schemas.openxmlformats.org/drawingml/2006/main" noChangeAspect="1"/>
+            </wp:cNvGraphicFramePr>
+            <a:graphic xmlns:a="http://schemas.openxmlformats.org/drawingml/2006/main">
+              <a:graphicData uri="http://schemas.openxmlformats.org/drawingml/2006/picture">
+                <pic:pic xmlns:pic="http://schemas.openxmlformats.org/drawingml/2006/picture">
+                  <pic:nvPicPr>
+                    <pic:cNvPr id="3" name="Image2" descr=""/>
+                    <pic:cNvPicPr>
+                      <a:picLocks noChangeAspect="1" noChangeArrowheads="1"/>
+                    </pic:cNvPicPr>
+                  </pic:nvPicPr>
+                  <pic:blipFill>
+                    <a:blip r:embed="rId4"/>
+                    <a:stretch>
+                      <a:fillRect/>
+                    </a:stretch>
+                  </pic:blipFill>
+                  <pic:spPr bwMode="auto">
+                    <a:xfrm>
+                      <a:off x="0" y="0"/>
+                      <a:ext cx="5471795" cy="3077845"/>
+                    </a:xfrm>
+                    <a:prstGeom prst="rect">
+                      <a:avLst/>
+                    </a:prstGeom>
+                  </pic:spPr>
+                </pic:pic>
+              </a:graphicData>
+            </a:graphic>
+          </wp:inline>
+        </w:drawing>
+      </w:r>
+    </w:p>
+    <w:p>
+      <w:pPr>
+        <w:pStyle w:val="Normal"/>
+        <w:pageBreakBefore w:val="false"/>
+        <w:widowControl/>
+        <w:suppressAutoHyphens w:val="true"/>
+        <w:bidi w:val="0"/>
+        <w:spacing w:lineRule="auto" w:line="240" w:before="0" w:after="200"/>
+        <w:ind w:left="-540" w:right="0" w:hanging="0"/>
+        <w:jc w:val="left"/>
+        <w:rPr>
+          <w:rFonts w:ascii="Times New Roman" w:hAnsi="Times New Roman"/>
+          <w:sz w:val="24"/>
+          <w:szCs w:val="24"/>
+        </w:rPr>
+      </w:pPr>
+      <w:r>
+        <w:rPr>
+          <w:rFonts w:ascii="Times New Roman" w:hAnsi="Times New Roman"/>
+          <w:sz w:val="24"/>
+          <w:szCs w:val="24"/>
+        </w:rPr>
+        <w:t xml:space="preserve">2.  </w:t>
+      </w:r>
+      <w:r>
+        <w:rPr>
+          <w:rFonts w:ascii="Times New Roman" w:hAnsi="Times New Roman"/>
+          <w:sz w:val="24"/>
+          <w:szCs w:val="24"/>
+        </w:rPr>
+        <w:t>Конфигурация пользователя git на локальном компьютере.</w:t>
+      </w:r>
+    </w:p>
+    <w:p>
+      <w:pPr>
+        <w:pStyle w:val="Normal"/>
+        <w:widowControl/>
+        <w:suppressAutoHyphens w:val="true"/>
+        <w:bidi w:val="0"/>
+        <w:spacing w:lineRule="auto" w:line="240" w:before="0" w:after="200"/>
+        <w:ind w:left="-540" w:right="0" w:hanging="0"/>
+        <w:jc w:val="left"/>
+        <w:rPr>
+          <w:rFonts w:ascii="Times New Roman" w:hAnsi="Times New Roman"/>
+          <w:sz w:val="24"/>
+          <w:szCs w:val="24"/>
+        </w:rPr>
+      </w:pPr>
+      <w:r>
+        <w:rPr/>
+        <w:drawing>
+          <wp:inline distT="0" distB="0" distL="0" distR="0">
+            <wp:extent cx="6283325" cy="1845310"/>
+            <wp:effectExtent l="0" t="0" r="0" b="0"/>
+            <wp:docPr id="4" name="Image3" descr=""/>
+            <wp:cNvGraphicFramePr>
+              <a:graphicFrameLocks xmlns:a="http://schemas.openxmlformats.org/drawingml/2006/main" noChangeAspect="1"/>
+            </wp:cNvGraphicFramePr>
+            <a:graphic xmlns:a="http://schemas.openxmlformats.org/drawingml/2006/main">
+              <a:graphicData uri="http://schemas.openxmlformats.org/drawingml/2006/picture">
+                <pic:pic xmlns:pic="http://schemas.openxmlformats.org/drawingml/2006/picture">
+                  <pic:nvPicPr>
+                    <pic:cNvPr id="4" name="Image3" descr=""/>
+                    <pic:cNvPicPr>
+                      <a:picLocks noChangeAspect="1" noChangeArrowheads="1"/>
+                    </pic:cNvPicPr>
+                  </pic:nvPicPr>
+                  <pic:blipFill>
+                    <a:blip r:embed="rId5"/>
+                    <a:stretch>
+                      <a:fillRect/>
+                    </a:stretch>
+                  </pic:blipFill>
+                  <pic:spPr bwMode="auto">
+                    <a:xfrm>
+                      <a:off x="0" y="0"/>
+                      <a:ext cx="6283325" cy="1845310"/>
+                    </a:xfrm>
+                    <a:prstGeom prst="rect">
+                      <a:avLst/>
+                    </a:prstGeom>
+                  </pic:spPr>
+                </pic:pic>
+              </a:graphicData>
+            </a:graphic>
+          </wp:inline>
+        </w:drawing>
+      </w:r>
+    </w:p>
+    <w:p>
+      <w:pPr>
+        <w:pStyle w:val="Normal"/>
+        <w:pageBreakBefore w:val="false"/>
+        <w:widowControl/>
+        <w:suppressAutoHyphens w:val="true"/>
+        <w:bidi w:val="0"/>
+        <w:spacing w:lineRule="auto" w:line="240" w:before="0" w:after="200"/>
+        <w:ind w:left="-540" w:right="0" w:hanging="0"/>
+        <w:jc w:val="left"/>
+        <w:rPr>
+          <w:rFonts w:ascii="Times New Roman" w:hAnsi="Times New Roman"/>
+          <w:sz w:val="24"/>
+          <w:szCs w:val="24"/>
+        </w:rPr>
+      </w:pPr>
+      <w:r>
+        <w:rPr>
+          <w:rFonts w:ascii="Times New Roman" w:hAnsi="Times New Roman"/>
+          <w:sz w:val="24"/>
+          <w:szCs w:val="24"/>
+        </w:rPr>
+        <w:t xml:space="preserve">3. </w:t>
+      </w:r>
+      <w:r>
+        <w:rPr>
+          <w:rFonts w:ascii="Times New Roman" w:hAnsi="Times New Roman"/>
+          <w:sz w:val="24"/>
+          <w:szCs w:val="24"/>
+        </w:rPr>
+        <w:t>Применение операции «Fork» из главного репозитория для получения его копии.</w:t>
+      </w:r>
+    </w:p>
+    <w:p>
+      <w:pPr>
+        <w:pStyle w:val="Normal"/>
+        <w:widowControl/>
+        <w:suppressAutoHyphens w:val="true"/>
+        <w:bidi w:val="0"/>
+        <w:spacing w:lineRule="auto" w:line="240" w:before="0" w:after="86"/>
+        <w:ind w:left="-540" w:right="0" w:hanging="0"/>
+        <w:jc w:val="left"/>
+        <w:rPr>
+          <w:rFonts w:ascii="Times New Roman" w:hAnsi="Times New Roman"/>
+          <w:sz w:val="24"/>
+          <w:szCs w:val="24"/>
+        </w:rPr>
+      </w:pPr>
+      <w:r>
+        <w:drawing>
+          <wp:anchor behindDoc="0" distT="0" distB="0" distL="0" distR="0" simplePos="0" locked="0" layoutInCell="0" allowOverlap="1" relativeHeight="6">
+            <wp:simplePos x="0" y="0"/>
+            <wp:positionH relativeFrom="column">
+              <wp:posOffset>-333375</wp:posOffset>
+            </wp:positionH>
+            <wp:positionV relativeFrom="paragraph">
+              <wp:posOffset>635</wp:posOffset>
+            </wp:positionV>
+            <wp:extent cx="6283325" cy="3533775"/>
+            <wp:effectExtent l="0" t="0" r="0" b="0"/>
+            <wp:wrapSquare wrapText="largest"/>
+            <wp:docPr id="5" name="Image4" descr=""/>
+            <wp:cNvGraphicFramePr>
+              <a:graphicFrameLocks xmlns:a="http://schemas.openxmlformats.org/drawingml/2006/main" noChangeAspect="1"/>
+            </wp:cNvGraphicFramePr>
+            <a:graphic xmlns:a="http://schemas.openxmlformats.org/drawingml/2006/main">
+              <a:graphicData uri="http://schemas.openxmlformats.org/drawingml/2006/picture">
+                <pic:pic xmlns:pic="http://schemas.openxmlformats.org/drawingml/2006/picture">
+                  <pic:nvPicPr>
+                    <pic:cNvPr id="5" name="Image4" descr=""/>
+                    <pic:cNvPicPr>
+                      <a:picLocks noChangeAspect="1" noChangeArrowheads="1"/>
+                    </pic:cNvPicPr>
+                  </pic:nvPicPr>
+                  <pic:blipFill>
+                    <a:blip r:embed="rId6"/>
+                    <a:stretch>
+                      <a:fillRect/>
+                    </a:stretch>
+                  </pic:blipFill>
+                  <pic:spPr bwMode="auto">
+                    <a:xfrm>
+                      <a:off x="0" y="0"/>
+                      <a:ext cx="6283325" cy="3533775"/>
+                    </a:xfrm>
+                    <a:prstGeom prst="rect">
+                      <a:avLst/>
+                    </a:prstGeom>
+                  </pic:spPr>
+                </pic:pic>
+              </a:graphicData>
+            </a:graphic>
+          </wp:anchor>
+        </w:drawing>
+      </w:r>
+      <w:r>
+        <w:rPr>
+          <w:rFonts w:ascii="Times New Roman" w:hAnsi="Times New Roman"/>
+          <w:sz w:val="24"/>
+          <w:szCs w:val="24"/>
+        </w:rPr>
+        <w:t xml:space="preserve">4. </w:t>
+        <w:tab/>
+      </w:r>
+      <w:r>
+        <w:rPr>
+          <w:rFonts w:ascii="Times New Roman" w:hAnsi="Times New Roman"/>
+          <w:sz w:val="24"/>
+          <w:szCs w:val="24"/>
+        </w:rPr>
+        <w:t>1) Переходим в подходящую папку</w:t>
+      </w:r>
+    </w:p>
+    <w:p>
+      <w:pPr>
+        <w:pStyle w:val="Normal"/>
+        <w:widowControl/>
+        <w:suppressAutoHyphens w:val="true"/>
+        <w:bidi w:val="0"/>
+        <w:spacing w:lineRule="auto" w:line="240" w:before="0" w:after="86"/>
+        <w:ind w:left="-540" w:right="0" w:hanging="0"/>
+        <w:jc w:val="left"/>
+        <w:rPr>
+          <w:sz w:val="24"/>
+          <w:szCs w:val="24"/>
+        </w:rPr>
+      </w:pPr>
+      <w:r>
+        <w:rPr>
+          <w:rFonts w:ascii="Times New Roman" w:hAnsi="Times New Roman"/>
+          <w:sz w:val="24"/>
+          <w:szCs w:val="24"/>
+        </w:rPr>
+        <w:tab/>
+        <w:t>2)  Клонируем «Fork’нутый» репозиторий в папку</w:t>
+      </w:r>
+    </w:p>
+    <w:p>
+      <w:pPr>
+        <w:pStyle w:val="Normal"/>
+        <w:widowControl/>
+        <w:suppressAutoHyphens w:val="true"/>
+        <w:bidi w:val="0"/>
+        <w:spacing w:lineRule="auto" w:line="240" w:before="0" w:after="86"/>
+        <w:ind w:left="-540" w:right="0" w:hanging="0"/>
+        <w:jc w:val="left"/>
+        <w:rPr>
+          <w:sz w:val="24"/>
+          <w:szCs w:val="24"/>
+        </w:rPr>
+      </w:pPr>
+      <w:r>
+        <w:rPr>
+          <w:rFonts w:ascii="Times New Roman" w:hAnsi="Times New Roman"/>
+          <w:sz w:val="24"/>
+          <w:szCs w:val="24"/>
+        </w:rPr>
+        <w:tab/>
+        <w:t>3) Добавляем весь клонированный репозиторий к отслеживанию git.</w:t>
+      </w:r>
+    </w:p>
+    <w:p>
+      <w:pPr>
+        <w:pStyle w:val="Normal"/>
+        <w:widowControl/>
+        <w:suppressAutoHyphens w:val="true"/>
+        <w:bidi w:val="0"/>
+        <w:spacing w:lineRule="auto" w:line="240" w:before="0" w:after="200"/>
+        <w:ind w:left="-540" w:right="0" w:hanging="0"/>
+        <w:jc w:val="left"/>
+        <w:rPr>
+          <w:rFonts w:ascii="Times New Roman" w:hAnsi="Times New Roman"/>
+          <w:sz w:val="24"/>
+          <w:szCs w:val="24"/>
+        </w:rPr>
+      </w:pPr>
+      <w:r>
+        <w:rPr>
+          <w:sz w:val="24"/>
+          <w:szCs w:val="24"/>
+        </w:rPr>
+      </w:r>
+    </w:p>
+    <w:p>
+      <w:pPr>
+        <w:pStyle w:val="Normal"/>
+        <w:widowControl/>
+        <w:suppressAutoHyphens w:val="true"/>
+        <w:bidi w:val="0"/>
+        <w:spacing w:lineRule="auto" w:line="240" w:before="0" w:after="200"/>
+        <w:ind w:left="-540" w:right="0" w:hanging="0"/>
+        <w:jc w:val="left"/>
+        <w:rPr>
+          <w:rFonts w:ascii="Times New Roman" w:hAnsi="Times New Roman"/>
+          <w:sz w:val="24"/>
+          <w:szCs w:val="24"/>
+        </w:rPr>
+      </w:pPr>
+      <w:r>
+        <w:rPr>
+          <w:rFonts w:ascii="Times New Roman" w:hAnsi="Times New Roman"/>
+          <w:sz w:val="24"/>
+          <w:szCs w:val="24"/>
+        </w:rPr>
+        <w:drawing>
+          <wp:inline distT="0" distB="0" distL="0" distR="0">
+            <wp:extent cx="5943600" cy="1481455"/>
+            <wp:effectExtent l="0" t="0" r="0" b="0"/>
+            <wp:docPr id="6" name="Image5" descr=""/>
+            <wp:cNvGraphicFramePr>
+              <a:graphicFrameLocks xmlns:a="http://schemas.openxmlformats.org/drawingml/2006/main" noChangeAspect="1"/>
+            </wp:cNvGraphicFramePr>
+            <a:graphic xmlns:a="http://schemas.openxmlformats.org/drawingml/2006/main">
+              <a:graphicData uri="http://schemas.openxmlformats.org/drawingml/2006/picture">
+                <pic:pic xmlns:pic="http://schemas.openxmlformats.org/drawingml/2006/picture">
+                  <pic:nvPicPr>
+                    <pic:cNvPr id="6" name="Image5" descr=""/>
+                    <pic:cNvPicPr>
+                      <a:picLocks noChangeAspect="1" noChangeArrowheads="1"/>
+                    </pic:cNvPicPr>
+                  </pic:nvPicPr>
+                  <pic:blipFill>
+                    <a:blip r:embed="rId7"/>
+                    <a:stretch>
+                      <a:fillRect/>
+                    </a:stretch>
+                  </pic:blipFill>
+                  <pic:spPr bwMode="auto">
+                    <a:xfrm>
+                      <a:off x="0" y="0"/>
+                      <a:ext cx="5943600" cy="1481455"/>
+                    </a:xfrm>
+                    <a:prstGeom prst="rect">
+                      <a:avLst/>
+                    </a:prstGeom>
+                  </pic:spPr>
+                </pic:pic>
+              </a:graphicData>
+            </a:graphic>
+          </wp:inline>
+        </w:drawing>
+      </w:r>
+    </w:p>
+    <w:p>
+      <w:pPr>
+        <w:pStyle w:val="Normal"/>
+        <w:widowControl/>
+        <w:suppressAutoHyphens w:val="true"/>
+        <w:bidi w:val="0"/>
+        <w:spacing w:lineRule="auto" w:line="240" w:before="0" w:after="200"/>
+        <w:ind w:left="-540" w:right="0" w:hanging="0"/>
+        <w:jc w:val="left"/>
+        <w:rPr>
+          <w:rFonts w:ascii="Times New Roman" w:hAnsi="Times New Roman"/>
+          <w:sz w:val="24"/>
+          <w:szCs w:val="24"/>
+        </w:rPr>
+      </w:pPr>
+      <w:r>
+        <w:rPr>
+          <w:sz w:val="24"/>
+          <w:szCs w:val="24"/>
+        </w:rPr>
+      </w:r>
+    </w:p>
+    <w:p>
+      <w:pPr>
+        <w:pStyle w:val="Normal"/>
+        <w:widowControl/>
+        <w:suppressAutoHyphens w:val="true"/>
+        <w:bidi w:val="0"/>
+        <w:spacing w:lineRule="auto" w:line="240" w:before="0" w:after="86"/>
+        <w:ind w:left="-540" w:right="0" w:hanging="0"/>
+        <w:jc w:val="left"/>
+        <w:rPr>
+          <w:sz w:val="24"/>
+          <w:szCs w:val="24"/>
+        </w:rPr>
+      </w:pPr>
+      <w:r>
+        <w:rPr>
+          <w:rFonts w:ascii="Times New Roman" w:hAnsi="Times New Roman"/>
+          <w:sz w:val="24"/>
+          <w:szCs w:val="24"/>
+        </w:rPr>
+        <w:t xml:space="preserve">5. </w:t>
+      </w:r>
+      <w:r>
+        <w:rPr>
+          <w:rFonts w:ascii="Times New Roman" w:hAnsi="Times New Roman"/>
+          <w:sz w:val="24"/>
+          <w:szCs w:val="24"/>
+        </w:rPr>
+        <w:tab/>
+        <w:t>1) Создание коммита со всеми изменёнными файлами/папками в локальном репозитории</w:t>
+      </w:r>
+    </w:p>
+    <w:p>
+      <w:pPr>
+        <w:pStyle w:val="Normal"/>
+        <w:widowControl/>
+        <w:suppressAutoHyphens w:val="true"/>
+        <w:bidi w:val="0"/>
+        <w:spacing w:lineRule="auto" w:line="240" w:before="0" w:after="86"/>
+        <w:ind w:left="-540" w:right="0" w:hanging="0"/>
+        <w:jc w:val="left"/>
+        <w:rPr>
+          <w:sz w:val="24"/>
+          <w:szCs w:val="24"/>
+        </w:rPr>
+      </w:pPr>
+      <w:r>
+        <w:rPr>
+          <w:rFonts w:ascii="Times New Roman" w:hAnsi="Times New Roman"/>
+          <w:sz w:val="24"/>
+          <w:szCs w:val="24"/>
+        </w:rPr>
+        <w:tab/>
+        <w:t xml:space="preserve">2) Отправка локального репозитория </w:t>
+      </w:r>
+      <w:r>
+        <w:rPr>
+          <w:rFonts w:ascii="Times New Roman" w:hAnsi="Times New Roman"/>
+          <w:sz w:val="24"/>
+          <w:szCs w:val="24"/>
+        </w:rPr>
+        <w:t>в</w:t>
+      </w:r>
+      <w:r>
+        <w:rPr>
+          <w:rFonts w:ascii="Times New Roman" w:hAnsi="Times New Roman"/>
+          <w:sz w:val="24"/>
+          <w:szCs w:val="24"/>
+        </w:rPr>
+        <w:t xml:space="preserve"> «</w:t>
+      </w:r>
+      <w:r>
+        <w:rPr>
+          <w:rFonts w:ascii="Times New Roman" w:hAnsi="Times New Roman"/>
+          <w:sz w:val="24"/>
+          <w:szCs w:val="24"/>
+        </w:rPr>
+        <w:t>форкнутый» репозиторий</w:t>
+      </w:r>
+      <w:r>
+        <w:rPr>
+          <w:rFonts w:ascii="Times New Roman" w:hAnsi="Times New Roman"/>
+          <w:sz w:val="24"/>
+          <w:szCs w:val="24"/>
+        </w:rPr>
+        <w:t xml:space="preserve"> GitHub командой push</w:t>
+      </w:r>
+    </w:p>
+    <w:p>
+      <w:pPr>
+        <w:pStyle w:val="Normal"/>
+        <w:widowControl/>
+        <w:suppressAutoHyphens w:val="true"/>
+        <w:bidi w:val="0"/>
+        <w:spacing w:lineRule="auto" w:line="240" w:before="0" w:after="200"/>
+        <w:ind w:left="-540" w:right="0" w:hanging="0"/>
+        <w:jc w:val="left"/>
+        <w:rPr>
+          <w:rFonts w:ascii="Times New Roman" w:hAnsi="Times New Roman"/>
+          <w:sz w:val="24"/>
+          <w:szCs w:val="24"/>
+        </w:rPr>
+      </w:pPr>
+      <w:r>
+        <w:drawing>
+          <wp:anchor behindDoc="0" distT="0" distB="0" distL="0" distR="0" simplePos="0" locked="0" layoutInCell="0" allowOverlap="1" relativeHeight="8">
+            <wp:simplePos x="0" y="0"/>
+            <wp:positionH relativeFrom="column">
+              <wp:align>center</wp:align>
+            </wp:positionH>
+            <wp:positionV relativeFrom="paragraph">
+              <wp:posOffset>635</wp:posOffset>
+            </wp:positionV>
+            <wp:extent cx="6283325" cy="1894840"/>
+            <wp:effectExtent l="0" t="0" r="0" b="0"/>
+            <wp:wrapSquare wrapText="largest"/>
+            <wp:docPr id="7" name="Image6" descr=""/>
+            <wp:cNvGraphicFramePr>
+              <a:graphicFrameLocks xmlns:a="http://schemas.openxmlformats.org/drawingml/2006/main" noChangeAspect="1"/>
+            </wp:cNvGraphicFramePr>
+            <a:graphic xmlns:a="http://schemas.openxmlformats.org/drawingml/2006/main">
+              <a:graphicData uri="http://schemas.openxmlformats.org/drawingml/2006/picture">
+                <pic:pic xmlns:pic="http://schemas.openxmlformats.org/drawingml/2006/picture">
+                  <pic:nvPicPr>
+                    <pic:cNvPr id="7" name="Image6" descr=""/>
+                    <pic:cNvPicPr>
+                      <a:picLocks noChangeAspect="1" noChangeArrowheads="1"/>
+                    </pic:cNvPicPr>
+                  </pic:nvPicPr>
+                  <pic:blipFill>
+                    <a:blip r:embed="rId8"/>
+                    <a:stretch>
+                      <a:fillRect/>
+                    </a:stretch>
+                  </pic:blipFill>
+                  <pic:spPr bwMode="auto">
+                    <a:xfrm>
+                      <a:off x="0" y="0"/>
+                      <a:ext cx="6283325" cy="1894840"/>
+                    </a:xfrm>
+                    <a:prstGeom prst="rect">
+                      <a:avLst/>
+                    </a:prstGeom>
+                  </pic:spPr>
+                </pic:pic>
+              </a:graphicData>
+            </a:graphic>
+          </wp:anchor>
+        </w:drawing>
+      </w:r>
+      <w:r>
+        <w:rPr>
+          <w:rFonts w:ascii="Times New Roman" w:hAnsi="Times New Roman"/>
+          <w:sz w:val="24"/>
+          <w:szCs w:val="24"/>
+        </w:rPr>
+        <w:t xml:space="preserve">6. </w:t>
+      </w:r>
+      <w:r>
+        <w:rPr>
+          <w:rFonts w:ascii="Times New Roman" w:hAnsi="Times New Roman"/>
+          <w:sz w:val="24"/>
+          <w:szCs w:val="24"/>
+        </w:rPr>
+        <w:t>Запрос на слияние главного репозитория с форкнутым.</w:t>
+      </w:r>
+    </w:p>
+    <w:p>
+      <w:pPr>
+        <w:pStyle w:val="Normal"/>
+        <w:widowControl/>
+        <w:suppressAutoHyphens w:val="true"/>
+        <w:bidi w:val="0"/>
+        <w:spacing w:lineRule="auto" w:line="240" w:before="0" w:after="200"/>
+        <w:ind w:left="-540" w:right="0" w:hanging="0"/>
+        <w:jc w:val="left"/>
+        <w:rPr>
+          <w:rFonts w:ascii="Times New Roman" w:hAnsi="Times New Roman"/>
+          <w:sz w:val="24"/>
+          <w:szCs w:val="24"/>
+        </w:rPr>
+      </w:pPr>
+      <w:r>
+        <w:rPr>
+          <w:rFonts w:ascii="Times New Roman" w:hAnsi="Times New Roman"/>
+          <w:sz w:val="24"/>
+          <w:szCs w:val="24"/>
+        </w:rPr>
+        <w:drawing>
+          <wp:inline distT="0" distB="0" distL="0" distR="0">
+            <wp:extent cx="5281295" cy="3136265"/>
+            <wp:effectExtent l="0" t="0" r="0" b="0"/>
+            <wp:docPr id="8" name="Image7" descr=""/>
+            <wp:cNvGraphicFramePr>
+              <a:graphicFrameLocks xmlns:a="http://schemas.openxmlformats.org/drawingml/2006/main" noChangeAspect="1"/>
+            </wp:cNvGraphicFramePr>
+            <a:graphic xmlns:a="http://schemas.openxmlformats.org/drawingml/2006/main">
+              <a:graphicData uri="http://schemas.openxmlformats.org/drawingml/2006/picture">
+                <pic:pic xmlns:pic="http://schemas.openxmlformats.org/drawingml/2006/picture">
+                  <pic:nvPicPr>
+                    <pic:cNvPr id="8" name="Image7" descr=""/>
+                    <pic:cNvPicPr>
+                      <a:picLocks noChangeAspect="1" noChangeArrowheads="1"/>
+                    </pic:cNvPicPr>
+                  </pic:nvPicPr>
+                  <pic:blipFill>
+                    <a:blip r:embed="rId9"/>
+                    <a:stretch>
+                      <a:fillRect/>
+                    </a:stretch>
+                  </pic:blipFill>
+                  <pic:spPr bwMode="auto">
+                    <a:xfrm>
+                      <a:off x="0" y="0"/>
+                      <a:ext cx="5281295" cy="3136265"/>
+                    </a:xfrm>
+                    <a:prstGeom prst="rect">
+                      <a:avLst/>
+                    </a:prstGeom>
+                  </pic:spPr>
+                </pic:pic>
+              </a:graphicData>
+            </a:graphic>
+          </wp:inline>
+        </w:drawing>
+      </w:r>
+    </w:p>
+    <w:p>
+      <w:pPr>
+        <w:pStyle w:val="Normal"/>
+        <w:widowControl/>
+        <w:suppressAutoHyphens w:val="true"/>
+        <w:bidi w:val="0"/>
+        <w:spacing w:lineRule="auto" w:line="240" w:before="0" w:after="200"/>
+        <w:ind w:left="-540" w:right="0" w:hanging="0"/>
+        <w:jc w:val="left"/>
+        <w:rPr>
+          <w:rFonts w:ascii="Times New Roman" w:hAnsi="Times New Roman"/>
+          <w:sz w:val="24"/>
+          <w:szCs w:val="24"/>
+        </w:rPr>
+      </w:pPr>
+      <w:r>
+        <w:rPr>
+          <w:sz w:val="24"/>
+          <w:szCs w:val="24"/>
+        </w:rPr>
+        <w:drawing>
+          <wp:inline distT="0" distB="0" distL="0" distR="0">
+            <wp:extent cx="5245735" cy="2950210"/>
+            <wp:effectExtent l="0" t="0" r="0" b="0"/>
+            <wp:docPr id="9" name="Image8" descr=""/>
+            <wp:cNvGraphicFramePr>
+              <a:graphicFrameLocks xmlns:a="http://schemas.openxmlformats.org/drawingml/2006/main" noChangeAspect="1"/>
+            </wp:cNvGraphicFramePr>
+            <a:graphic xmlns:a="http://schemas.openxmlformats.org/drawingml/2006/main">
+              <a:graphicData uri="http://schemas.openxmlformats.org/drawingml/2006/picture">
+                <pic:pic xmlns:pic="http://schemas.openxmlformats.org/drawingml/2006/picture">
+                  <pic:nvPicPr>
+                    <pic:cNvPr id="9" name="Image8" descr=""/>
+                    <pic:cNvPicPr>
+                      <a:picLocks noChangeAspect="1" noChangeArrowheads="1"/>
+                    </pic:cNvPicPr>
+                  </pic:nvPicPr>
+                  <pic:blipFill>
+                    <a:blip r:embed="rId10"/>
+                    <a:stretch>
+                      <a:fillRect/>
+                    </a:stretch>
+                  </pic:blipFill>
+                  <pic:spPr bwMode="auto">
+                    <a:xfrm>
+                      <a:off x="0" y="0"/>
+                      <a:ext cx="5245735" cy="2950210"/>
+                    </a:xfrm>
+                    <a:prstGeom prst="rect">
+                      <a:avLst/>
+                    </a:prstGeom>
+                  </pic:spPr>
+                </pic:pic>
+              </a:graphicData>
+            </a:graphic>
+          </wp:inline>
+        </w:drawing>
+      </w:r>
+    </w:p>
+    <w:p>
+      <w:pPr>
+        <w:pStyle w:val="Normal"/>
+        <w:widowControl/>
+        <w:suppressAutoHyphens w:val="true"/>
+        <w:bidi w:val="0"/>
+        <w:spacing w:lineRule="auto" w:line="240" w:before="0" w:after="200"/>
+        <w:ind w:left="-540" w:right="0" w:hanging="0"/>
+        <w:jc w:val="left"/>
+        <w:rPr>
+          <w:rFonts w:ascii="Times New Roman" w:hAnsi="Times New Roman"/>
+          <w:sz w:val="24"/>
+          <w:szCs w:val="24"/>
+        </w:rPr>
+      </w:pPr>
+      <w:r>
+        <w:rPr>
+          <w:sz w:val="24"/>
+          <w:szCs w:val="24"/>
+        </w:rPr>
+      </w:r>
+    </w:p>
+    <w:p>
+      <w:pPr>
+        <w:pStyle w:val="Normal"/>
+        <w:widowControl/>
+        <w:suppressAutoHyphens w:val="true"/>
+        <w:bidi w:val="0"/>
+        <w:spacing w:lineRule="auto" w:line="240" w:before="0" w:after="200"/>
+        <w:ind w:left="-540" w:right="0" w:hanging="0"/>
+        <w:jc w:val="left"/>
+        <w:rPr>
+          <w:rFonts w:ascii="Times New Roman" w:hAnsi="Times New Roman"/>
+          <w:sz w:val="24"/>
+          <w:szCs w:val="24"/>
+        </w:rPr>
+      </w:pPr>
+      <w:r>
+        <w:rPr>
+          <w:rFonts w:ascii="Times New Roman" w:hAnsi="Times New Roman"/>
+          <w:b/>
+          <w:bCs/>
+          <w:sz w:val="24"/>
+          <w:szCs w:val="24"/>
+        </w:rPr>
+        <w:t>Вывод:</w:t>
+      </w:r>
+      <w:r>
+        <w:rPr>
+          <w:rFonts w:ascii="Times New Roman" w:hAnsi="Times New Roman"/>
+          <w:sz w:val="24"/>
+          <w:szCs w:val="24"/>
+        </w:rPr>
+        <w:t xml:space="preserve"> Налажена работа СКВ на компьютере, скопирован существующий репозиторий на компьютер / аккаунт GitHub командами clone / fork соответственно. Файлы репозитория модифицированы, их новая версия </w:t>
+      </w:r>
+      <w:r>
+        <w:rPr>
+          <w:rFonts w:ascii="Times New Roman" w:hAnsi="Times New Roman"/>
+          <w:sz w:val="24"/>
+          <w:szCs w:val="24"/>
+        </w:rPr>
+        <w:t>сохранена командой commit. Изменённый репозиторий затем отправлен на сервер командой push. Pull request форкнутого репозитория.</w:t>
+      </w:r>
+    </w:p>
+    <w:p>
+      <w:pPr>
+        <w:pStyle w:val="Normal"/>
+        <w:widowControl/>
+        <w:suppressAutoHyphens w:val="true"/>
+        <w:bidi w:val="0"/>
+        <w:spacing w:lineRule="auto" w:line="240" w:before="0" w:after="200"/>
+        <w:ind w:left="-540" w:right="0" w:hanging="0"/>
+        <w:jc w:val="left"/>
+        <w:rPr>
+          <w:rFonts w:ascii="Times New Roman" w:hAnsi="Times New Roman"/>
+          <w:sz w:val="24"/>
+          <w:szCs w:val="24"/>
+        </w:rPr>
+      </w:pPr>
+      <w:r>
+        <w:rPr>
+          <w:rFonts w:ascii="Times New Roman" w:hAnsi="Times New Roman"/>
+          <w:sz w:val="24"/>
+          <w:szCs w:val="24"/>
+        </w:rPr>
+        <w:t>П</w:t>
+      </w:r>
+      <w:r>
+        <w:rPr>
+          <w:rFonts w:ascii="Times New Roman" w:hAnsi="Times New Roman"/>
+          <w:sz w:val="24"/>
+          <w:szCs w:val="24"/>
+        </w:rPr>
+        <w:t>олучены базовые навыки взаимодействия с сервисом GitHub и СКВ git.</w:t>
       </w:r>
     </w:p>
     <w:sectPr>
-      <w:footerReference w:type="first" r:id="rId3"/>
+      <w:footerReference w:type="first" r:id="rId11"/>
       <w:type w:val="nextPage"/>
       <w:pgSz w:w="11906" w:h="16838"/>
       <w:pgMar w:left="1701" w:right="850" w:gutter="0" w:header="0" w:top="1134" w:footer="708" w:bottom="1134"/>

</xml_diff>